<commit_message>
Kode færdig, graf tid
Combi + Alt (Alt har 2x2
</commit_message>
<xml_diff>
--- a/Pseudokode på master Q.docx
+++ b/Pseudokode på master Q.docx
@@ -70,7 +70,7 @@
           <w:rPr>
             <w:rFonts w:ascii="Cambria Math" w:eastAsiaTheme="minorEastAsia" w:hAnsi="Cambria Math"/>
           </w:rPr>
-          <m:t>0.0228</m:t>
+          <m:t>0.00023023</m:t>
         </m:r>
       </m:oMath>
       <w:r>
@@ -78,22 +78,50 @@
           <w:rFonts w:ascii="Cambria Math" w:eastAsiaTheme="minorEastAsia" w:hAnsi="Cambria Math"/>
           <w:i/>
         </w:rPr>
-        <w:t xml:space="preserve">, periods = 10.000, bins = 10, </w:t>
+        <w:t xml:space="preserve">periods = </w:t>
       </w:r>
       <w:r>
         <w:rPr>
           <w:rFonts w:ascii="Cambria Math" w:eastAsiaTheme="minorEastAsia" w:hAnsi="Cambria Math"/>
           <w:i/>
         </w:rPr>
-        <w:t>1000 generations</w:t>
-      </w:r>
-    </w:p>
-    <w:p>
-      <w:pPr>
+        <w:t>40</w:t>
+      </w:r>
+      <w:r>
         <w:rPr>
           <w:rFonts w:ascii="Cambria Math" w:eastAsiaTheme="minorEastAsia" w:hAnsi="Cambria Math"/>
           <w:i/>
         </w:rPr>
+        <w:t xml:space="preserve">.000, bins = </w:t>
+      </w:r>
+      <w:r>
+        <w:rPr>
+          <w:rFonts w:ascii="Cambria Math" w:eastAsiaTheme="minorEastAsia" w:hAnsi="Cambria Math"/>
+          <w:i/>
+        </w:rPr>
+        <w:t>20</w:t>
+      </w:r>
+      <w:r>
+        <w:rPr>
+          <w:rFonts w:ascii="Cambria Math" w:eastAsiaTheme="minorEastAsia" w:hAnsi="Cambria Math"/>
+          <w:i/>
+        </w:rPr>
+        <w:t xml:space="preserve">, </w:t>
+      </w:r>
+      <w:r>
+        <w:rPr>
+          <w:rFonts w:ascii="Cambria Math" w:eastAsiaTheme="minorEastAsia" w:hAnsi="Cambria Math"/>
+          <w:i/>
+        </w:rPr>
+        <w:t>1000 generations</w:t>
+      </w:r>
+    </w:p>
+    <w:p>
+      <w:pPr>
+        <w:rPr>
+          <w:rFonts w:ascii="Cambria Math" w:eastAsiaTheme="minorEastAsia" w:hAnsi="Cambria Math"/>
+          <w:i/>
+        </w:rPr>
       </w:pPr>
     </w:p>
     <w:p>
@@ -108,21 +136,14 @@
           <w:rFonts w:ascii="Cambria Math" w:eastAsiaTheme="minorEastAsia" w:hAnsi="Cambria Math"/>
           <w:iCs/>
         </w:rPr>
-        <w:t xml:space="preserve">Example of </w:t>
+        <w:t xml:space="preserve">Example of t = </w:t>
       </w:r>
       <w:r>
         <w:rPr>
           <w:rFonts w:ascii="Cambria Math" w:eastAsiaTheme="minorEastAsia" w:hAnsi="Cambria Math"/>
           <w:iCs/>
         </w:rPr>
-        <w:t>t = 430</w:t>
-      </w:r>
-      <w:r>
-        <w:rPr>
-          <w:rFonts w:ascii="Cambria Math" w:eastAsiaTheme="minorEastAsia" w:hAnsi="Cambria Math"/>
-          <w:iCs/>
-        </w:rPr>
-        <w:t>1</w:t>
+        <w:t>5633</w:t>
       </w:r>
     </w:p>
     <w:p>
@@ -206,20 +227,65 @@
         <w:rPr>
           <w:lang w:val="en-US"/>
         </w:rPr>
-        <w:t>current_interval</w:t>
+        <w:t>current_</w:t>
+      </w:r>
+      <w:r>
+        <w:rPr>
+          <w:lang w:val="en-US"/>
+        </w:rPr>
+        <w:t>bin</w:t>
       </w:r>
       <w:proofErr w:type="spellEnd"/>
       <w:r>
         <w:rPr>
           <w:lang w:val="en-US"/>
         </w:rPr>
+        <w:t xml:space="preserve">= </w:t>
+      </w:r>
+      <w:r>
+        <w:rPr>
+          <w:lang w:val="en-US"/>
+        </w:rPr>
+        <w:t>2</w:t>
+      </w:r>
+    </w:p>
+    <w:p>
+      <w:pPr>
+        <w:rPr>
+          <w:lang w:val="en-US"/>
+        </w:rPr>
+      </w:pPr>
+      <w:r>
+        <w:rPr>
+          <w:lang w:val="en-US"/>
+        </w:rPr>
+        <w:tab/>
+      </w:r>
+      <w:proofErr w:type="spellStart"/>
+      <w:r>
+        <w:rPr>
+          <w:lang w:val="en-US"/>
+        </w:rPr>
+        <w:t>next_</w:t>
+      </w:r>
+      <w:r>
+        <w:rPr>
+          <w:lang w:val="en-US"/>
+        </w:rPr>
+        <w:t>bin</w:t>
+      </w:r>
+      <w:proofErr w:type="spellEnd"/>
+      <w:r>
+        <w:rPr>
+          <w:lang w:val="en-US"/>
+        </w:rPr>
         <w:t xml:space="preserve"> = </w:t>
       </w:r>
       <w:r>
         <w:rPr>
           <w:lang w:val="en-US"/>
         </w:rPr>
-        <w:t>4</w:t>
+        <w:t>3</w:t>
       </w:r>
     </w:p>
     <w:p>
@@ -239,78 +305,344 @@
         <w:rPr>
           <w:lang w:val="en-US"/>
         </w:rPr>
-        <w:t>next_interval</w:t>
+        <w:t>current_t</w:t>
       </w:r>
       <w:proofErr w:type="spellEnd"/>
       <w:r>
         <w:rPr>
           <w:lang w:val="en-US"/>
         </w:rPr>
-        <w:t xml:space="preserve"> = </w:t>
-      </w:r>
-      <w:r>
-        <w:rPr>
-          <w:lang w:val="en-US"/>
-        </w:rPr>
-        <w:t>5</w:t>
-      </w:r>
-    </w:p>
-    <w:p>
-      <w:pPr>
-        <w:rPr>
-          <w:lang w:val="en-US"/>
-        </w:rPr>
-      </w:pPr>
-      <w:r>
-        <w:rPr>
-          <w:lang w:val="en-US"/>
-        </w:rPr>
-        <w:tab/>
-      </w:r>
-      <w:r>
-        <w:rPr>
-          <w:lang w:val="en-US"/>
-        </w:rPr>
-        <w:t xml:space="preserve">current interval: </w:t>
-      </w:r>
-      <w:r>
-        <w:rPr>
-          <w:lang w:val="en-US"/>
-        </w:rPr>
-        <w:t>w_</w:t>
-      </w:r>
-      <w:r>
-        <w:rPr>
-          <w:lang w:val="en-US"/>
-        </w:rPr>
-        <w:t>1</w:t>
-      </w:r>
-      <w:r>
-        <w:rPr>
-          <w:lang w:val="en-US"/>
-        </w:rPr>
-        <w:t xml:space="preserve"> = (</w:t>
+        <w:t xml:space="preserve"> = 5633 / 2000 = 2.8165</w:t>
+      </w:r>
+    </w:p>
+    <w:p>
+      <w:pPr>
+        <w:rPr>
+          <w:lang w:val="en-US"/>
+        </w:rPr>
+      </w:pPr>
+    </w:p>
+    <w:p>
+      <w:pPr>
+        <w:rPr>
+          <w:lang w:val="en-US"/>
+        </w:rPr>
+      </w:pPr>
+      <w:r>
+        <w:rPr>
+          <w:lang w:val="en-US"/>
+        </w:rPr>
+        <w:t>***</w:t>
+      </w:r>
+      <w:r>
+        <w:rPr>
+          <w:lang w:val="en-US"/>
+        </w:rPr>
+        <w:tab/>
+        <w:t xml:space="preserve">if </w:t>
+      </w:r>
+      <w:r>
+        <w:rPr>
+          <w:lang w:val="en-US"/>
+        </w:rPr>
+        <w:t>(</w:t>
       </w:r>
       <w:proofErr w:type="spellStart"/>
       <w:r>
         <w:rPr>
           <w:lang w:val="en-US"/>
         </w:rPr>
-        <w:t>next_interval</w:t>
+        <w:t>current_</w:t>
+      </w:r>
+      <w:proofErr w:type="gramStart"/>
+      <w:r>
+        <w:rPr>
+          <w:lang w:val="en-US"/>
+        </w:rPr>
+        <w:t>t</w:t>
       </w:r>
       <w:proofErr w:type="spellEnd"/>
       <w:r>
         <w:rPr>
           <w:lang w:val="en-US"/>
         </w:rPr>
+        <w:t xml:space="preserve">  -</w:t>
+      </w:r>
+      <w:proofErr w:type="gramEnd"/>
+      <w:r>
+        <w:rPr>
+          <w:lang w:val="en-US"/>
+        </w:rPr>
         <w:t xml:space="preserve"> </w:t>
       </w:r>
+      <w:proofErr w:type="spellStart"/>
+      <w:r>
+        <w:rPr>
+          <w:lang w:val="en-US"/>
+        </w:rPr>
+        <w:t>current_bin</w:t>
+      </w:r>
+      <w:proofErr w:type="spellEnd"/>
+      <w:r>
+        <w:rPr>
+          <w:lang w:val="en-US"/>
+        </w:rPr>
+        <w:t xml:space="preserve"> ) &lt; 0.5</w:t>
+      </w:r>
+      <w:r>
+        <w:rPr>
+          <w:lang w:val="en-US"/>
+        </w:rPr>
+        <w:t>:</w:t>
+      </w:r>
+    </w:p>
+    <w:p>
+      <w:pPr>
+        <w:rPr>
+          <w:lang w:val="en-US"/>
+        </w:rPr>
+      </w:pPr>
+      <w:r>
+        <w:rPr>
+          <w:lang w:val="en-US"/>
+        </w:rPr>
+        <w:tab/>
+      </w:r>
+      <w:r>
+        <w:rPr>
+          <w:lang w:val="en-US"/>
+        </w:rPr>
+        <w:tab/>
+        <w:t>w_1 = 0.5 + (</w:t>
+      </w:r>
+      <w:proofErr w:type="spellStart"/>
+      <w:r>
+        <w:rPr>
+          <w:lang w:val="en-US"/>
+        </w:rPr>
+        <w:t>current_t</w:t>
+      </w:r>
+      <w:proofErr w:type="spellEnd"/>
+      <w:r>
+        <w:rPr>
+          <w:lang w:val="en-US"/>
+        </w:rPr>
+        <w:t xml:space="preserve"> – </w:t>
+      </w:r>
+      <w:proofErr w:type="spellStart"/>
+      <w:r>
+        <w:rPr>
+          <w:lang w:val="en-US"/>
+        </w:rPr>
+        <w:t>current_bin</w:t>
+      </w:r>
+      <w:proofErr w:type="spellEnd"/>
+    </w:p>
+    <w:p>
+      <w:pPr>
+        <w:rPr>
+          <w:lang w:val="en-US"/>
+        </w:rPr>
+      </w:pPr>
+      <w:r>
+        <w:rPr>
+          <w:lang w:val="en-US"/>
+        </w:rPr>
+        <w:tab/>
+      </w:r>
+      <w:r>
+        <w:rPr>
+          <w:lang w:val="en-US"/>
+        </w:rPr>
+        <w:tab/>
+        <w:t>w_2 = 1 - w_1</w:t>
+      </w:r>
+    </w:p>
+    <w:p>
+      <w:pPr>
+        <w:rPr>
+          <w:lang w:val="en-US"/>
+        </w:rPr>
+      </w:pPr>
+      <w:r>
+        <w:rPr>
+          <w:lang w:val="en-US"/>
+        </w:rPr>
+        <w:tab/>
+      </w:r>
+      <w:r>
+        <w:rPr>
+          <w:lang w:val="en-US"/>
+        </w:rPr>
+        <w:tab/>
+      </w:r>
+      <w:proofErr w:type="spellStart"/>
+      <w:r>
+        <w:rPr>
+          <w:lang w:val="en-US"/>
+        </w:rPr>
+        <w:t>Q</w:t>
+      </w:r>
+      <w:r>
+        <w:rPr>
+          <w:lang w:val="en-US"/>
+        </w:rPr>
+        <w:t>_</w:t>
+      </w:r>
+      <w:r>
+        <w:rPr>
+          <w:lang w:val="en-US"/>
+        </w:rPr>
+        <w:t>combi</w:t>
+      </w:r>
+      <w:proofErr w:type="spellEnd"/>
+      <w:r>
+        <w:rPr>
+          <w:lang w:val="en-US"/>
+        </w:rPr>
+        <w:t>= Q_2*w_1 + Q_1*w_2</w:t>
+      </w:r>
+    </w:p>
+    <w:p>
+      <w:pPr>
+        <w:rPr>
+          <w:lang w:val="en-US"/>
+        </w:rPr>
+      </w:pPr>
+      <w:r>
+        <w:rPr>
+          <w:lang w:val="en-US"/>
+        </w:rPr>
+        <w:tab/>
+        <w:t>else:</w:t>
+      </w:r>
+    </w:p>
+    <w:p>
+      <w:pPr>
+        <w:rPr>
+          <w:lang w:val="en-US"/>
+        </w:rPr>
+      </w:pPr>
+      <w:r>
+        <w:rPr>
+          <w:lang w:val="en-US"/>
+        </w:rPr>
+        <w:tab/>
+      </w:r>
+      <w:r>
+        <w:rPr>
+          <w:lang w:val="en-US"/>
+        </w:rPr>
+        <w:tab/>
+      </w:r>
+      <w:r>
+        <w:rPr>
+          <w:highlight w:val="yellow"/>
+          <w:lang w:val="en-US"/>
+        </w:rPr>
+        <w:t>VERSION THAT WORKS</w:t>
+      </w:r>
+    </w:p>
+    <w:p>
+      <w:pPr>
+        <w:rPr>
+          <w:lang w:val="en-US"/>
+        </w:rPr>
+      </w:pPr>
+      <w:r>
+        <w:rPr>
+          <w:lang w:val="en-US"/>
+        </w:rPr>
+        <w:tab/>
+      </w:r>
+      <w:r>
+        <w:rPr>
+          <w:lang w:val="en-US"/>
+        </w:rPr>
+        <w:tab/>
+        <w:t xml:space="preserve">w_1 = 1.5 – </w:t>
+      </w:r>
+      <w:proofErr w:type="spellStart"/>
+      <w:r>
+        <w:rPr>
+          <w:lang w:val="en-US"/>
+        </w:rPr>
+        <w:t>current_t</w:t>
+      </w:r>
+      <w:proofErr w:type="spellEnd"/>
+      <w:r>
+        <w:rPr>
+          <w:lang w:val="en-US"/>
+        </w:rPr>
+        <w:t xml:space="preserve"> – </w:t>
+      </w:r>
+      <w:proofErr w:type="spellStart"/>
+      <w:r>
+        <w:rPr>
+          <w:lang w:val="en-US"/>
+        </w:rPr>
+        <w:t>current_bin</w:t>
+      </w:r>
+      <w:proofErr w:type="spellEnd"/>
+    </w:p>
+    <w:p>
+      <w:pPr>
+        <w:rPr>
+          <w:lang w:val="en-US"/>
+        </w:rPr>
+      </w:pPr>
+      <w:r>
+        <w:rPr>
+          <w:lang w:val="en-US"/>
+        </w:rPr>
+        <w:tab/>
+      </w:r>
+      <w:r>
+        <w:rPr>
+          <w:lang w:val="en-US"/>
+        </w:rPr>
+        <w:tab/>
+      </w:r>
+      <w:r>
+        <w:rPr>
+          <w:highlight w:val="yellow"/>
+          <w:lang w:val="en-US"/>
+        </w:rPr>
+        <w:t>VERSION THAT SHOULD WORK</w:t>
+      </w:r>
+      <w:r>
+        <w:rPr>
+          <w:lang w:val="en-US"/>
+        </w:rPr>
+        <w:t xml:space="preserve"> </w:t>
+      </w:r>
+    </w:p>
+    <w:p>
+      <w:pPr>
+        <w:rPr>
+          <w:lang w:val="en-US"/>
+        </w:rPr>
+      </w:pPr>
+      <w:r>
+        <w:rPr>
+          <w:lang w:val="en-US"/>
+        </w:rPr>
+        <w:tab/>
+      </w:r>
+      <w:r>
+        <w:rPr>
+          <w:lang w:val="en-US"/>
+        </w:rPr>
+        <w:tab/>
+        <w:t xml:space="preserve">w_1 = 1.5 – </w:t>
+      </w:r>
       <w:proofErr w:type="gramStart"/>
       <w:r>
         <w:rPr>
-          <w:lang w:val="en-US"/>
-        </w:rPr>
-        <w:t>-</w:t>
+          <w:highlight w:val="green"/>
+          <w:lang w:val="en-US"/>
+        </w:rPr>
+        <w:t>(</w:t>
       </w:r>
       <w:r>
         <w:rPr>
@@ -318,6 +650,35 @@
         </w:rPr>
         <w:t xml:space="preserve"> </w:t>
       </w:r>
+      <w:proofErr w:type="spellStart"/>
+      <w:r>
+        <w:rPr>
+          <w:lang w:val="en-US"/>
+        </w:rPr>
+        <w:t>current</w:t>
+      </w:r>
+      <w:proofErr w:type="gramEnd"/>
+      <w:r>
+        <w:rPr>
+          <w:lang w:val="en-US"/>
+        </w:rPr>
+        <w:t>_t</w:t>
+      </w:r>
+      <w:proofErr w:type="spellEnd"/>
+      <w:r>
+        <w:rPr>
+          <w:lang w:val="en-US"/>
+        </w:rPr>
+        <w:t xml:space="preserve"> – </w:t>
+      </w:r>
+      <w:proofErr w:type="spellStart"/>
+      <w:r>
+        <w:rPr>
+          <w:lang w:val="en-US"/>
+        </w:rPr>
+        <w:t>current_bin</w:t>
+      </w:r>
+      <w:proofErr w:type="spellEnd"/>
       <w:r>
         <w:rPr>
           <w:lang w:val="en-US"/>
@@ -326,109 +687,106 @@
       </w:r>
       <w:r>
         <w:rPr>
-          <w:lang w:val="en-US"/>
-        </w:rPr>
-        <w:t>(</w:t>
-      </w:r>
-      <w:proofErr w:type="gramEnd"/>
-      <w:r>
-        <w:rPr>
-          <w:lang w:val="en-US"/>
-        </w:rPr>
-        <w:t xml:space="preserve">current period </w:t>
-      </w:r>
-      <w:r>
-        <w:rPr>
-          <w:lang w:val="en-US"/>
-        </w:rPr>
-        <w:t>/</w:t>
-      </w:r>
-      <w:r>
-        <w:rPr>
-          <w:lang w:val="en-US"/>
-        </w:rPr>
-        <w:t xml:space="preserve"> </w:t>
+          <w:highlight w:val="green"/>
+          <w:lang w:val="en-US"/>
+        </w:rPr>
+        <w:t>)</w:t>
+      </w:r>
+    </w:p>
+    <w:p>
+      <w:pPr>
+        <w:rPr>
+          <w:lang w:val="en-US"/>
+        </w:rPr>
+      </w:pPr>
+      <w:r>
+        <w:rPr>
+          <w:lang w:val="en-US"/>
+        </w:rPr>
+        <w:tab/>
+      </w:r>
+      <w:r>
+        <w:rPr>
+          <w:lang w:val="en-US"/>
+        </w:rPr>
+        <w:tab/>
+        <w:t>w_2 = 1 – w_1</w:t>
+      </w:r>
+    </w:p>
+    <w:p>
+      <w:pPr>
+        <w:rPr>
+          <w:lang w:val="en-US"/>
+        </w:rPr>
+      </w:pPr>
+      <w:r>
+        <w:rPr>
+          <w:lang w:val="en-US"/>
+        </w:rPr>
+        <w:tab/>
+      </w:r>
+      <w:r>
+        <w:rPr>
+          <w:lang w:val="en-US"/>
+        </w:rPr>
+        <w:tab/>
       </w:r>
       <w:proofErr w:type="spellStart"/>
       <w:r>
         <w:rPr>
           <w:lang w:val="en-US"/>
         </w:rPr>
-        <w:t>bin_size</w:t>
+        <w:t>Q_combi</w:t>
       </w:r>
       <w:proofErr w:type="spellEnd"/>
       <w:r>
         <w:rPr>
           <w:lang w:val="en-US"/>
         </w:rPr>
-        <w:t xml:space="preserve">) = </w:t>
-      </w:r>
-      <w:r>
-        <w:rPr>
-          <w:lang w:val="en-US"/>
-        </w:rPr>
-        <w:t>0.699</w:t>
-      </w:r>
-    </w:p>
-    <w:p>
-      <w:pPr>
-        <w:rPr>
-          <w:lang w:val="en-US"/>
-        </w:rPr>
-      </w:pPr>
-      <w:r>
-        <w:rPr>
-          <w:lang w:val="en-US"/>
-        </w:rPr>
-        <w:tab/>
-        <w:t>next interval: w_2 = 1-w_</w:t>
-      </w:r>
-      <w:r>
-        <w:rPr>
-          <w:lang w:val="en-US"/>
-        </w:rPr>
-        <w:t xml:space="preserve">1 = </w:t>
-      </w:r>
-      <w:r>
-        <w:rPr>
-          <w:lang w:val="en-US"/>
-        </w:rPr>
-        <w:t>0.301</w:t>
-      </w:r>
-    </w:p>
-    <w:p>
-      <w:pPr>
-        <w:rPr>
-          <w:lang w:val="en-US"/>
-        </w:rPr>
-      </w:pPr>
-      <w:r>
-        <w:rPr>
-          <w:lang w:val="en-US"/>
-        </w:rPr>
-        <w:tab/>
-        <w:t>if not in the final bin:</w:t>
-      </w:r>
-    </w:p>
-    <w:p>
-      <w:pPr>
-        <w:rPr>
-          <w:rFonts w:eastAsiaTheme="minorEastAsia"/>
-          <w:lang w:val="en-US"/>
-        </w:rPr>
-      </w:pPr>
-      <w:r>
-        <w:rPr>
-          <w:lang w:val="en-US"/>
-        </w:rPr>
-        <w:tab/>
-      </w:r>
-      <w:r>
-        <w:rPr>
-          <w:lang w:val="en-US"/>
-        </w:rPr>
-        <w:tab/>
-      </w:r>
+        <w:t xml:space="preserve"> = Q_2*w_1 + Q_3*w_2</w:t>
+      </w:r>
+    </w:p>
+    <w:p>
+      <w:pPr>
+        <w:rPr>
+          <w:lang w:val="en-US"/>
+        </w:rPr>
+      </w:pPr>
+      <w:r>
+        <w:rPr>
+          <w:lang w:val="en-US"/>
+        </w:rPr>
+        <w:tab/>
+      </w:r>
+      <w:r>
+        <w:rPr>
+          <w:lang w:val="en-US"/>
+        </w:rPr>
+        <w:tab/>
+      </w:r>
+    </w:p>
+    <w:p>
+      <w:pPr>
+        <w:rPr>
+          <w:lang w:val="en-US"/>
+        </w:rPr>
+      </w:pPr>
+    </w:p>
+    <w:p>
+      <w:pPr>
+        <w:rPr>
+          <w:lang w:val="en-US"/>
+        </w:rPr>
+      </w:pPr>
+    </w:p>
+    <w:p>
+      <w:pPr>
+        <w:ind w:firstLine="720"/>
+        <w:rPr>
+          <w:rFonts w:eastAsiaTheme="minorEastAsia"/>
+          <w:lang w:val="en-US"/>
+        </w:rPr>
+      </w:pPr>
       <m:oMath>
         <m:sSub>
           <m:sSubPr>
@@ -455,7 +813,7 @@
                 <w:rFonts w:ascii="Cambria Math" w:hAnsi="Cambria Math"/>
                 <w:lang w:val="en-US"/>
               </w:rPr>
-              <m:t>4</m:t>
+              <m:t>2</m:t>
             </m:r>
           </m:sub>
         </m:sSub>
@@ -560,1365 +918,6 @@
                 <w:rFonts w:ascii="Cambria Math" w:hAnsi="Cambria Math"/>
                 <w:lang w:val="en-US"/>
               </w:rPr>
-              <m:t>1-α⋅</m:t>
-            </m:r>
-            <m:sSub>
-              <m:sSubPr>
-                <m:ctrlPr>
-                  <w:rPr>
-                    <w:rFonts w:ascii="Cambria Math" w:hAnsi="Cambria Math"/>
-                    <w:i/>
-                    <w:lang w:val="en-US"/>
-                  </w:rPr>
-                </m:ctrlPr>
-              </m:sSubPr>
-              <m:e>
-                <m:r>
-                  <w:rPr>
-                    <w:rFonts w:ascii="Cambria Math" w:hAnsi="Cambria Math"/>
-                    <w:lang w:val="en-US"/>
-                  </w:rPr>
-                  <m:t>w</m:t>
-                </m:r>
-              </m:e>
-              <m:sub>
-                <m:r>
-                  <w:rPr>
-                    <w:rFonts w:ascii="Cambria Math" w:hAnsi="Cambria Math"/>
-                    <w:lang w:val="en-US"/>
-                  </w:rPr>
-                  <m:t>1</m:t>
-                </m:r>
-              </m:sub>
-            </m:sSub>
-          </m:e>
-        </m:d>
-        <m:sSub>
-          <m:sSubPr>
-            <m:ctrlPr>
-              <w:rPr>
-                <w:rFonts w:ascii="Cambria Math" w:hAnsi="Cambria Math"/>
-                <w:i/>
-                <w:lang w:val="en-US"/>
-              </w:rPr>
-            </m:ctrlPr>
-          </m:sSubPr>
-          <m:e>
-            <m:r>
-              <w:rPr>
-                <w:rFonts w:ascii="Cambria Math" w:hAnsi="Cambria Math"/>
-                <w:lang w:val="en-US"/>
-              </w:rPr>
-              <m:t>Q</m:t>
-            </m:r>
-          </m:e>
-          <m:sub>
-            <m:r>
-              <w:rPr>
-                <w:rFonts w:ascii="Cambria Math" w:hAnsi="Cambria Math"/>
-                <w:lang w:val="en-US"/>
-              </w:rPr>
-              <m:t>4</m:t>
-            </m:r>
-          </m:sub>
-        </m:sSub>
-        <m:d>
-          <m:dPr>
-            <m:ctrlPr>
-              <w:rPr>
-                <w:rFonts w:ascii="Cambria Math" w:hAnsi="Cambria Math"/>
-                <w:i/>
-                <w:lang w:val="en-US"/>
-              </w:rPr>
-            </m:ctrlPr>
-          </m:dPr>
-          <m:e>
-            <m:sSub>
-              <m:sSubPr>
-                <m:ctrlPr>
-                  <w:rPr>
-                    <w:rFonts w:ascii="Cambria Math" w:hAnsi="Cambria Math"/>
-                    <w:i/>
-                    <w:lang w:val="en-US"/>
-                  </w:rPr>
-                </m:ctrlPr>
-              </m:sSubPr>
-              <m:e>
-                <m:sSub>
-                  <m:sSubPr>
-                    <m:ctrlPr>
-                      <w:rPr>
-                        <w:rFonts w:ascii="Cambria Math" w:hAnsi="Cambria Math"/>
-                        <w:i/>
-                        <w:lang w:val="en-US"/>
-                      </w:rPr>
-                    </m:ctrlPr>
-                  </m:sSubPr>
-                  <m:e>
-                    <m:r>
-                      <w:rPr>
-                        <w:rFonts w:ascii="Cambria Math" w:hAnsi="Cambria Math"/>
-                        <w:lang w:val="en-US"/>
-                      </w:rPr>
-                      <m:t>p</m:t>
-                    </m:r>
-                  </m:e>
-                  <m:sub>
-                    <m:r>
-                      <w:rPr>
-                        <w:rFonts w:ascii="Cambria Math" w:hAnsi="Cambria Math"/>
-                        <w:lang w:val="en-US"/>
-                      </w:rPr>
-                      <m:t>it</m:t>
-                    </m:r>
-                  </m:sub>
-                </m:sSub>
-                <m:r>
-                  <w:rPr>
-                    <w:rFonts w:ascii="Cambria Math" w:hAnsi="Cambria Math"/>
-                    <w:lang w:val="en-US"/>
-                  </w:rPr>
-                  <m:t>,s</m:t>
-                </m:r>
-              </m:e>
-              <m:sub>
-                <m:r>
-                  <w:rPr>
-                    <w:rFonts w:ascii="Cambria Math" w:hAnsi="Cambria Math"/>
-                    <w:lang w:val="en-US"/>
-                  </w:rPr>
-                  <m:t>t</m:t>
-                </m:r>
-              </m:sub>
-            </m:sSub>
-          </m:e>
-        </m:d>
-        <m:r>
-          <w:rPr>
-            <w:rFonts w:ascii="Cambria Math" w:hAnsi="Cambria Math"/>
-            <w:lang w:val="en-US"/>
-          </w:rPr>
-          <m:t>+</m:t>
-        </m:r>
-        <m:sSub>
-          <m:sSubPr>
-            <m:ctrlPr>
-              <w:rPr>
-                <w:rFonts w:ascii="Cambria Math" w:hAnsi="Cambria Math"/>
-                <w:i/>
-                <w:lang w:val="en-US"/>
-              </w:rPr>
-            </m:ctrlPr>
-          </m:sSubPr>
-          <m:e>
-            <m:r>
-              <w:rPr>
-                <w:rFonts w:ascii="Cambria Math" w:hAnsi="Cambria Math"/>
-                <w:lang w:val="en-US"/>
-              </w:rPr>
-              <m:t>w</m:t>
-            </m:r>
-          </m:e>
-          <m:sub>
-            <m:r>
-              <w:rPr>
-                <w:rFonts w:ascii="Cambria Math" w:hAnsi="Cambria Math"/>
-                <w:lang w:val="en-US"/>
-              </w:rPr>
-              <m:t>1</m:t>
-            </m:r>
-          </m:sub>
-        </m:sSub>
-        <m:r>
-          <w:rPr>
-            <w:rFonts w:ascii="Cambria Math" w:hAnsi="Cambria Math"/>
-            <w:lang w:val="en-US"/>
-          </w:rPr>
-          <m:t>⋅α(π</m:t>
-        </m:r>
-        <m:d>
-          <m:dPr>
-            <m:ctrlPr>
-              <w:rPr>
-                <w:rFonts w:ascii="Cambria Math" w:hAnsi="Cambria Math"/>
-                <w:i/>
-                <w:lang w:val="en-US"/>
-              </w:rPr>
-            </m:ctrlPr>
-          </m:dPr>
-          <m:e>
-            <m:sSub>
-              <m:sSubPr>
-                <m:ctrlPr>
-                  <w:rPr>
-                    <w:rFonts w:ascii="Cambria Math" w:hAnsi="Cambria Math"/>
-                    <w:i/>
-                    <w:lang w:val="en-US"/>
-                  </w:rPr>
-                </m:ctrlPr>
-              </m:sSubPr>
-              <m:e>
-                <m:r>
-                  <w:rPr>
-                    <w:rFonts w:ascii="Cambria Math" w:hAnsi="Cambria Math"/>
-                    <w:lang w:val="en-US"/>
-                  </w:rPr>
-                  <m:t>p</m:t>
-                </m:r>
-              </m:e>
-              <m:sub>
-                <m:r>
-                  <w:rPr>
-                    <w:rFonts w:ascii="Cambria Math" w:hAnsi="Cambria Math"/>
-                    <w:lang w:val="en-US"/>
-                  </w:rPr>
-                  <m:t>it</m:t>
-                </m:r>
-              </m:sub>
-            </m:sSub>
-            <m:r>
-              <w:rPr>
-                <w:rFonts w:ascii="Cambria Math" w:hAnsi="Cambria Math"/>
-                <w:lang w:val="en-US"/>
-              </w:rPr>
-              <m:t>,</m:t>
-            </m:r>
-            <m:sSub>
-              <m:sSubPr>
-                <m:ctrlPr>
-                  <w:rPr>
-                    <w:rFonts w:ascii="Cambria Math" w:hAnsi="Cambria Math"/>
-                    <w:i/>
-                    <w:lang w:val="en-US"/>
-                  </w:rPr>
-                </m:ctrlPr>
-              </m:sSubPr>
-              <m:e>
-                <m:r>
-                  <w:rPr>
-                    <w:rFonts w:ascii="Cambria Math" w:hAnsi="Cambria Math"/>
-                    <w:lang w:val="en-US"/>
-                  </w:rPr>
-                  <m:t>s</m:t>
-                </m:r>
-              </m:e>
-              <m:sub>
-                <m:r>
-                  <w:rPr>
-                    <w:rFonts w:ascii="Cambria Math" w:hAnsi="Cambria Math"/>
-                    <w:lang w:val="en-US"/>
-                  </w:rPr>
-                  <m:t>t</m:t>
-                </m:r>
-              </m:sub>
-            </m:sSub>
-          </m:e>
-        </m:d>
-        <m:r>
-          <w:rPr>
-            <w:rFonts w:ascii="Cambria Math" w:hAnsi="Cambria Math"/>
-            <w:lang w:val="en-US"/>
-          </w:rPr>
-          <m:t>+δπ</m:t>
-        </m:r>
-        <m:d>
-          <m:dPr>
-            <m:ctrlPr>
-              <w:rPr>
-                <w:rFonts w:ascii="Cambria Math" w:hAnsi="Cambria Math"/>
-                <w:i/>
-                <w:lang w:val="en-US"/>
-              </w:rPr>
-            </m:ctrlPr>
-          </m:dPr>
-          <m:e>
-            <m:sSub>
-              <m:sSubPr>
-                <m:ctrlPr>
-                  <w:rPr>
-                    <w:rFonts w:ascii="Cambria Math" w:hAnsi="Cambria Math"/>
-                    <w:i/>
-                    <w:lang w:val="en-US"/>
-                  </w:rPr>
-                </m:ctrlPr>
-              </m:sSubPr>
-              <m:e>
-                <m:r>
-                  <w:rPr>
-                    <w:rFonts w:ascii="Cambria Math" w:hAnsi="Cambria Math"/>
-                    <w:lang w:val="en-US"/>
-                  </w:rPr>
-                  <m:t>p</m:t>
-                </m:r>
-              </m:e>
-              <m:sub>
-                <m:r>
-                  <w:rPr>
-                    <w:rFonts w:ascii="Cambria Math" w:hAnsi="Cambria Math"/>
-                    <w:lang w:val="en-US"/>
-                  </w:rPr>
-                  <m:t>it</m:t>
-                </m:r>
-              </m:sub>
-            </m:sSub>
-            <m:r>
-              <w:rPr>
-                <w:rFonts w:ascii="Cambria Math" w:hAnsi="Cambria Math"/>
-                <w:lang w:val="en-US"/>
-              </w:rPr>
-              <m:t>,</m:t>
-            </m:r>
-            <m:sSub>
-              <m:sSubPr>
-                <m:ctrlPr>
-                  <w:rPr>
-                    <w:rFonts w:ascii="Cambria Math" w:hAnsi="Cambria Math"/>
-                    <w:i/>
-                    <w:lang w:val="en-US"/>
-                  </w:rPr>
-                </m:ctrlPr>
-              </m:sSubPr>
-              <m:e>
-                <m:r>
-                  <w:rPr>
-                    <w:rFonts w:ascii="Cambria Math" w:hAnsi="Cambria Math"/>
-                    <w:lang w:val="en-US"/>
-                  </w:rPr>
-                  <m:t>s</m:t>
-                </m:r>
-              </m:e>
-              <m:sub>
-                <m:r>
-                  <w:rPr>
-                    <w:rFonts w:ascii="Cambria Math" w:hAnsi="Cambria Math"/>
-                    <w:lang w:val="en-US"/>
-                  </w:rPr>
-                  <m:t>t+1</m:t>
-                </m:r>
-              </m:sub>
-            </m:sSub>
-          </m:e>
-        </m:d>
-      </m:oMath>
-      <w:r>
-        <w:rPr>
-          <w:rFonts w:eastAsiaTheme="minorEastAsia"/>
-          <w:lang w:val="en-US"/>
-        </w:rPr>
-        <w:tab/>
-      </w:r>
-      <w:r>
-        <w:rPr>
-          <w:rFonts w:eastAsiaTheme="minorEastAsia"/>
-          <w:lang w:val="en-US"/>
-        </w:rPr>
-        <w:tab/>
-      </w:r>
-      <w:r>
-        <w:rPr>
-          <w:rFonts w:eastAsiaTheme="minorEastAsia"/>
-          <w:lang w:val="en-US"/>
-        </w:rPr>
-        <w:tab/>
-      </w:r>
-      <w:r>
-        <w:rPr>
-          <w:rFonts w:eastAsiaTheme="minorEastAsia"/>
-          <w:lang w:val="en-US"/>
-        </w:rPr>
-        <w:tab/>
-      </w:r>
-      <w:r>
-        <w:rPr>
-          <w:rFonts w:eastAsiaTheme="minorEastAsia"/>
-          <w:lang w:val="en-US"/>
-        </w:rPr>
-        <w:tab/>
-      </w:r>
-      <m:oMath>
-        <m:r>
-          <w:rPr>
-            <w:rFonts w:ascii="Cambria Math" w:hAnsi="Cambria Math"/>
-            <w:lang w:val="en-US"/>
-          </w:rPr>
-          <m:t>+</m:t>
-        </m:r>
-        <m:r>
-          <w:rPr>
-            <w:rFonts w:ascii="Cambria Math" w:hAnsi="Cambria Math"/>
-            <w:lang w:val="en-US"/>
-          </w:rPr>
-          <m:t xml:space="preserve"> </m:t>
-        </m:r>
-        <m:sSup>
-          <m:sSupPr>
-            <m:ctrlPr>
-              <w:rPr>
-                <w:rFonts w:ascii="Cambria Math" w:hAnsi="Cambria Math"/>
-                <w:i/>
-                <w:lang w:val="en-US"/>
-              </w:rPr>
-            </m:ctrlPr>
-          </m:sSupPr>
-          <m:e>
-            <m:r>
-              <w:rPr>
-                <w:rFonts w:ascii="Cambria Math" w:hAnsi="Cambria Math"/>
-                <w:lang w:val="en-US"/>
-              </w:rPr>
-              <m:t>δ</m:t>
-            </m:r>
-          </m:e>
-          <m:sup>
-            <m:r>
-              <w:rPr>
-                <w:rFonts w:ascii="Cambria Math" w:hAnsi="Cambria Math"/>
-                <w:lang w:val="en-US"/>
-              </w:rPr>
-              <m:t>2</m:t>
-            </m:r>
-          </m:sup>
-        </m:sSup>
-        <m:sSub>
-          <m:sSubPr>
-            <m:ctrlPr>
-              <w:rPr>
-                <w:rFonts w:ascii="Cambria Math" w:hAnsi="Cambria Math"/>
-                <w:lang w:val="en-US"/>
-              </w:rPr>
-            </m:ctrlPr>
-          </m:sSubPr>
-          <m:e>
-            <m:r>
-              <m:rPr>
-                <m:sty m:val="p"/>
-              </m:rPr>
-              <w:rPr>
-                <w:rFonts w:ascii="Cambria Math" w:hAnsi="Cambria Math"/>
-                <w:lang w:val="en-US"/>
-              </w:rPr>
-              <m:t>argmax</m:t>
-            </m:r>
-          </m:e>
-          <m:sub>
-            <m:r>
-              <m:rPr>
-                <m:sty m:val="p"/>
-              </m:rPr>
-              <w:rPr>
-                <w:rFonts w:ascii="Cambria Math" w:hAnsi="Cambria Math"/>
-                <w:lang w:val="en-US"/>
-              </w:rPr>
-              <m:t>p</m:t>
-            </m:r>
-          </m:sub>
-        </m:sSub>
-        <m:r>
-          <w:rPr>
-            <w:rFonts w:ascii="Cambria Math" w:hAnsi="Cambria Math"/>
-            <w:lang w:val="en-US"/>
-          </w:rPr>
-          <m:t>(</m:t>
-        </m:r>
-        <m:sSub>
-          <m:sSubPr>
-            <m:ctrlPr>
-              <w:rPr>
-                <w:rFonts w:ascii="Cambria Math" w:hAnsi="Cambria Math"/>
-                <w:i/>
-                <w:lang w:val="en-US"/>
-              </w:rPr>
-            </m:ctrlPr>
-          </m:sSubPr>
-          <m:e>
-            <m:r>
-              <w:rPr>
-                <w:rFonts w:ascii="Cambria Math" w:hAnsi="Cambria Math"/>
-                <w:lang w:val="en-US"/>
-              </w:rPr>
-              <m:t>Q</m:t>
-            </m:r>
-          </m:e>
-          <m:sub>
-            <m:r>
-              <w:rPr>
-                <w:rFonts w:ascii="Cambria Math" w:hAnsi="Cambria Math"/>
-                <w:lang w:val="en-US"/>
-              </w:rPr>
-              <m:t>4</m:t>
-            </m:r>
-          </m:sub>
-        </m:sSub>
-        <m:d>
-          <m:dPr>
-            <m:ctrlPr>
-              <w:rPr>
-                <w:rFonts w:ascii="Cambria Math" w:hAnsi="Cambria Math"/>
-                <w:i/>
-                <w:lang w:val="en-US"/>
-              </w:rPr>
-            </m:ctrlPr>
-          </m:dPr>
-          <m:e>
-            <m:r>
-              <w:rPr>
-                <w:rFonts w:ascii="Cambria Math" w:hAnsi="Cambria Math"/>
-                <w:lang w:val="en-US"/>
-              </w:rPr>
-              <m:t>p,</m:t>
-            </m:r>
-            <m:sSub>
-              <m:sSubPr>
-                <m:ctrlPr>
-                  <w:rPr>
-                    <w:rFonts w:ascii="Cambria Math" w:hAnsi="Cambria Math"/>
-                    <w:i/>
-                    <w:lang w:val="en-US"/>
-                  </w:rPr>
-                </m:ctrlPr>
-              </m:sSubPr>
-              <m:e>
-                <m:r>
-                  <w:rPr>
-                    <w:rFonts w:ascii="Cambria Math" w:hAnsi="Cambria Math"/>
-                    <w:lang w:val="en-US"/>
-                  </w:rPr>
-                  <m:t>s</m:t>
-                </m:r>
-              </m:e>
-              <m:sub>
-                <m:r>
-                  <w:rPr>
-                    <w:rFonts w:ascii="Cambria Math" w:hAnsi="Cambria Math"/>
-                    <w:lang w:val="en-US"/>
-                  </w:rPr>
-                  <m:t>t+1</m:t>
-                </m:r>
-              </m:sub>
-            </m:sSub>
-          </m:e>
-        </m:d>
-        <m:r>
-          <w:rPr>
-            <w:rFonts w:ascii="Cambria Math" w:hAnsi="Cambria Math"/>
-            <w:lang w:val="en-US"/>
-          </w:rPr>
-          <m:t>)</m:t>
-        </m:r>
-      </m:oMath>
-    </w:p>
-    <w:p>
-      <w:pPr>
-        <w:ind w:left="720" w:firstLine="720"/>
-        <w:rPr>
-          <w:rFonts w:eastAsiaTheme="minorEastAsia"/>
-          <w:lang w:val="en-US"/>
-        </w:rPr>
-      </w:pPr>
-      <m:oMathPara>
-        <m:oMath>
-          <m:sSub>
-            <m:sSubPr>
-              <m:ctrlPr>
-                <w:rPr>
-                  <w:rFonts w:ascii="Cambria Math" w:hAnsi="Cambria Math"/>
-                  <w:i/>
-                  <w:lang w:val="en-US"/>
-                </w:rPr>
-              </m:ctrlPr>
-            </m:sSubPr>
-            <m:e>
-              <m:r>
-                <w:rPr>
-                  <w:rFonts w:ascii="Cambria Math" w:hAnsi="Cambria Math"/>
-                  <w:lang w:val="en-US"/>
-                </w:rPr>
-                <m:t>Q</m:t>
-              </m:r>
-            </m:e>
-            <m:sub>
-              <m:r>
-                <w:rPr>
-                  <w:rFonts w:ascii="Cambria Math" w:hAnsi="Cambria Math"/>
-                  <w:lang w:val="en-US"/>
-                </w:rPr>
-                <m:t>5</m:t>
-              </m:r>
-            </m:sub>
-          </m:sSub>
-          <m:d>
-            <m:dPr>
-              <m:ctrlPr>
-                <w:rPr>
-                  <w:rFonts w:ascii="Cambria Math" w:hAnsi="Cambria Math"/>
-                  <w:i/>
-                  <w:lang w:val="en-US"/>
-                </w:rPr>
-              </m:ctrlPr>
-            </m:dPr>
-            <m:e>
-              <m:sSub>
-                <m:sSubPr>
-                  <m:ctrlPr>
-                    <w:rPr>
-                      <w:rFonts w:ascii="Cambria Math" w:hAnsi="Cambria Math"/>
-                      <w:i/>
-                      <w:lang w:val="en-US"/>
-                    </w:rPr>
-                  </m:ctrlPr>
-                </m:sSubPr>
-                <m:e>
-                  <m:r>
-                    <w:rPr>
-                      <w:rFonts w:ascii="Cambria Math" w:hAnsi="Cambria Math"/>
-                      <w:lang w:val="en-US"/>
-                    </w:rPr>
-                    <m:t>p</m:t>
-                  </m:r>
-                </m:e>
-                <m:sub>
-                  <m:r>
-                    <w:rPr>
-                      <w:rFonts w:ascii="Cambria Math" w:hAnsi="Cambria Math"/>
-                      <w:lang w:val="en-US"/>
-                    </w:rPr>
-                    <m:t>it</m:t>
-                  </m:r>
-                </m:sub>
-              </m:sSub>
-              <m:r>
-                <w:rPr>
-                  <w:rFonts w:ascii="Cambria Math" w:hAnsi="Cambria Math"/>
-                  <w:lang w:val="en-US"/>
-                </w:rPr>
-                <m:t xml:space="preserve">, </m:t>
-              </m:r>
-              <m:sSub>
-                <m:sSubPr>
-                  <m:ctrlPr>
-                    <w:rPr>
-                      <w:rFonts w:ascii="Cambria Math" w:hAnsi="Cambria Math"/>
-                      <w:i/>
-                      <w:lang w:val="en-US"/>
-                    </w:rPr>
-                  </m:ctrlPr>
-                </m:sSubPr>
-                <m:e>
-                  <m:r>
-                    <w:rPr>
-                      <w:rFonts w:ascii="Cambria Math" w:hAnsi="Cambria Math"/>
-                      <w:lang w:val="en-US"/>
-                    </w:rPr>
-                    <m:t>s</m:t>
-                  </m:r>
-                </m:e>
-                <m:sub>
-                  <m:r>
-                    <w:rPr>
-                      <w:rFonts w:ascii="Cambria Math" w:hAnsi="Cambria Math"/>
-                      <w:lang w:val="en-US"/>
-                    </w:rPr>
-                    <m:t>t</m:t>
-                  </m:r>
-                </m:sub>
-              </m:sSub>
-            </m:e>
-          </m:d>
-          <m:r>
-            <w:rPr>
-              <w:rFonts w:ascii="Cambria Math" w:hAnsi="Cambria Math"/>
-              <w:lang w:val="en-US"/>
-            </w:rPr>
-            <m:t>=</m:t>
-          </m:r>
-          <m:d>
-            <m:dPr>
-              <m:ctrlPr>
-                <w:rPr>
-                  <w:rFonts w:ascii="Cambria Math" w:hAnsi="Cambria Math"/>
-                  <w:i/>
-                  <w:lang w:val="en-US"/>
-                </w:rPr>
-              </m:ctrlPr>
-            </m:dPr>
-            <m:e>
-              <m:r>
-                <w:rPr>
-                  <w:rFonts w:ascii="Cambria Math" w:hAnsi="Cambria Math"/>
-                  <w:lang w:val="en-US"/>
-                </w:rPr>
-                <m:t>1-α⋅</m:t>
-              </m:r>
-              <m:sSub>
-                <m:sSubPr>
-                  <m:ctrlPr>
-                    <w:rPr>
-                      <w:rFonts w:ascii="Cambria Math" w:hAnsi="Cambria Math"/>
-                      <w:i/>
-                      <w:lang w:val="en-US"/>
-                    </w:rPr>
-                  </m:ctrlPr>
-                </m:sSubPr>
-                <m:e>
-                  <m:r>
-                    <w:rPr>
-                      <w:rFonts w:ascii="Cambria Math" w:hAnsi="Cambria Math"/>
-                      <w:lang w:val="en-US"/>
-                    </w:rPr>
-                    <m:t>w</m:t>
-                  </m:r>
-                </m:e>
-                <m:sub>
-                  <m:r>
-                    <w:rPr>
-                      <w:rFonts w:ascii="Cambria Math" w:hAnsi="Cambria Math"/>
-                      <w:lang w:val="en-US"/>
-                    </w:rPr>
-                    <m:t>2</m:t>
-                  </m:r>
-                </m:sub>
-              </m:sSub>
-            </m:e>
-          </m:d>
-          <m:sSub>
-            <m:sSubPr>
-              <m:ctrlPr>
-                <w:rPr>
-                  <w:rFonts w:ascii="Cambria Math" w:hAnsi="Cambria Math"/>
-                  <w:i/>
-                  <w:lang w:val="en-US"/>
-                </w:rPr>
-              </m:ctrlPr>
-            </m:sSubPr>
-            <m:e>
-              <m:r>
-                <w:rPr>
-                  <w:rFonts w:ascii="Cambria Math" w:hAnsi="Cambria Math"/>
-                  <w:lang w:val="en-US"/>
-                </w:rPr>
-                <m:t>Q</m:t>
-              </m:r>
-            </m:e>
-            <m:sub>
-              <m:r>
-                <w:rPr>
-                  <w:rFonts w:ascii="Cambria Math" w:hAnsi="Cambria Math"/>
-                  <w:lang w:val="en-US"/>
-                </w:rPr>
-                <m:t>5</m:t>
-              </m:r>
-            </m:sub>
-          </m:sSub>
-          <m:d>
-            <m:dPr>
-              <m:ctrlPr>
-                <w:rPr>
-                  <w:rFonts w:ascii="Cambria Math" w:hAnsi="Cambria Math"/>
-                  <w:i/>
-                  <w:lang w:val="en-US"/>
-                </w:rPr>
-              </m:ctrlPr>
-            </m:dPr>
-            <m:e>
-              <m:sSub>
-                <m:sSubPr>
-                  <m:ctrlPr>
-                    <w:rPr>
-                      <w:rFonts w:ascii="Cambria Math" w:hAnsi="Cambria Math"/>
-                      <w:i/>
-                      <w:lang w:val="en-US"/>
-                    </w:rPr>
-                  </m:ctrlPr>
-                </m:sSubPr>
-                <m:e>
-                  <m:sSub>
-                    <m:sSubPr>
-                      <m:ctrlPr>
-                        <w:rPr>
-                          <w:rFonts w:ascii="Cambria Math" w:hAnsi="Cambria Math"/>
-                          <w:i/>
-                          <w:lang w:val="en-US"/>
-                        </w:rPr>
-                      </m:ctrlPr>
-                    </m:sSubPr>
-                    <m:e>
-                      <m:r>
-                        <w:rPr>
-                          <w:rFonts w:ascii="Cambria Math" w:hAnsi="Cambria Math"/>
-                          <w:lang w:val="en-US"/>
-                        </w:rPr>
-                        <m:t>p</m:t>
-                      </m:r>
-                    </m:e>
-                    <m:sub>
-                      <m:r>
-                        <w:rPr>
-                          <w:rFonts w:ascii="Cambria Math" w:hAnsi="Cambria Math"/>
-                          <w:lang w:val="en-US"/>
-                        </w:rPr>
-                        <m:t>it</m:t>
-                      </m:r>
-                    </m:sub>
-                  </m:sSub>
-                  <m:r>
-                    <w:rPr>
-                      <w:rFonts w:ascii="Cambria Math" w:hAnsi="Cambria Math"/>
-                      <w:lang w:val="en-US"/>
-                    </w:rPr>
-                    <m:t>,s</m:t>
-                  </m:r>
-                </m:e>
-                <m:sub>
-                  <m:r>
-                    <w:rPr>
-                      <w:rFonts w:ascii="Cambria Math" w:hAnsi="Cambria Math"/>
-                      <w:lang w:val="en-US"/>
-                    </w:rPr>
-                    <m:t>t</m:t>
-                  </m:r>
-                </m:sub>
-              </m:sSub>
-            </m:e>
-          </m:d>
-          <m:r>
-            <w:rPr>
-              <w:rFonts w:ascii="Cambria Math" w:hAnsi="Cambria Math"/>
-              <w:lang w:val="en-US"/>
-            </w:rPr>
-            <m:t>+</m:t>
-          </m:r>
-          <m:sSub>
-            <m:sSubPr>
-              <m:ctrlPr>
-                <w:rPr>
-                  <w:rFonts w:ascii="Cambria Math" w:hAnsi="Cambria Math"/>
-                  <w:i/>
-                  <w:lang w:val="en-US"/>
-                </w:rPr>
-              </m:ctrlPr>
-            </m:sSubPr>
-            <m:e>
-              <m:r>
-                <w:rPr>
-                  <w:rFonts w:ascii="Cambria Math" w:hAnsi="Cambria Math"/>
-                  <w:lang w:val="en-US"/>
-                </w:rPr>
-                <m:t>w</m:t>
-              </m:r>
-            </m:e>
-            <m:sub>
-              <m:r>
-                <w:rPr>
-                  <w:rFonts w:ascii="Cambria Math" w:hAnsi="Cambria Math"/>
-                  <w:lang w:val="en-US"/>
-                </w:rPr>
-                <m:t>2</m:t>
-              </m:r>
-            </m:sub>
-          </m:sSub>
-          <m:r>
-            <w:rPr>
-              <w:rFonts w:ascii="Cambria Math" w:hAnsi="Cambria Math"/>
-              <w:lang w:val="en-US"/>
-            </w:rPr>
-            <m:t>⋅α(π</m:t>
-          </m:r>
-          <m:d>
-            <m:dPr>
-              <m:ctrlPr>
-                <w:rPr>
-                  <w:rFonts w:ascii="Cambria Math" w:hAnsi="Cambria Math"/>
-                  <w:i/>
-                  <w:lang w:val="en-US"/>
-                </w:rPr>
-              </m:ctrlPr>
-            </m:dPr>
-            <m:e>
-              <m:sSub>
-                <m:sSubPr>
-                  <m:ctrlPr>
-                    <w:rPr>
-                      <w:rFonts w:ascii="Cambria Math" w:hAnsi="Cambria Math"/>
-                      <w:i/>
-                      <w:lang w:val="en-US"/>
-                    </w:rPr>
-                  </m:ctrlPr>
-                </m:sSubPr>
-                <m:e>
-                  <m:r>
-                    <w:rPr>
-                      <w:rFonts w:ascii="Cambria Math" w:hAnsi="Cambria Math"/>
-                      <w:lang w:val="en-US"/>
-                    </w:rPr>
-                    <m:t>p</m:t>
-                  </m:r>
-                </m:e>
-                <m:sub>
-                  <m:r>
-                    <w:rPr>
-                      <w:rFonts w:ascii="Cambria Math" w:hAnsi="Cambria Math"/>
-                      <w:lang w:val="en-US"/>
-                    </w:rPr>
-                    <m:t>it</m:t>
-                  </m:r>
-                </m:sub>
-              </m:sSub>
-              <m:r>
-                <w:rPr>
-                  <w:rFonts w:ascii="Cambria Math" w:hAnsi="Cambria Math"/>
-                  <w:lang w:val="en-US"/>
-                </w:rPr>
-                <m:t>,</m:t>
-              </m:r>
-              <m:sSub>
-                <m:sSubPr>
-                  <m:ctrlPr>
-                    <w:rPr>
-                      <w:rFonts w:ascii="Cambria Math" w:hAnsi="Cambria Math"/>
-                      <w:i/>
-                      <w:lang w:val="en-US"/>
-                    </w:rPr>
-                  </m:ctrlPr>
-                </m:sSubPr>
-                <m:e>
-                  <m:r>
-                    <w:rPr>
-                      <w:rFonts w:ascii="Cambria Math" w:hAnsi="Cambria Math"/>
-                      <w:lang w:val="en-US"/>
-                    </w:rPr>
-                    <m:t>s</m:t>
-                  </m:r>
-                </m:e>
-                <m:sub>
-                  <m:r>
-                    <w:rPr>
-                      <w:rFonts w:ascii="Cambria Math" w:hAnsi="Cambria Math"/>
-                      <w:lang w:val="en-US"/>
-                    </w:rPr>
-                    <m:t>t</m:t>
-                  </m:r>
-                </m:sub>
-              </m:sSub>
-            </m:e>
-          </m:d>
-          <m:r>
-            <w:rPr>
-              <w:rFonts w:ascii="Cambria Math" w:hAnsi="Cambria Math"/>
-              <w:lang w:val="en-US"/>
-            </w:rPr>
-            <m:t>+δπ</m:t>
-          </m:r>
-          <m:d>
-            <m:dPr>
-              <m:ctrlPr>
-                <w:rPr>
-                  <w:rFonts w:ascii="Cambria Math" w:hAnsi="Cambria Math"/>
-                  <w:i/>
-                  <w:lang w:val="en-US"/>
-                </w:rPr>
-              </m:ctrlPr>
-            </m:dPr>
-            <m:e>
-              <m:sSub>
-                <m:sSubPr>
-                  <m:ctrlPr>
-                    <w:rPr>
-                      <w:rFonts w:ascii="Cambria Math" w:hAnsi="Cambria Math"/>
-                      <w:i/>
-                      <w:lang w:val="en-US"/>
-                    </w:rPr>
-                  </m:ctrlPr>
-                </m:sSubPr>
-                <m:e>
-                  <m:r>
-                    <w:rPr>
-                      <w:rFonts w:ascii="Cambria Math" w:hAnsi="Cambria Math"/>
-                      <w:lang w:val="en-US"/>
-                    </w:rPr>
-                    <m:t>p</m:t>
-                  </m:r>
-                </m:e>
-                <m:sub>
-                  <m:r>
-                    <w:rPr>
-                      <w:rFonts w:ascii="Cambria Math" w:hAnsi="Cambria Math"/>
-                      <w:lang w:val="en-US"/>
-                    </w:rPr>
-                    <m:t>it</m:t>
-                  </m:r>
-                </m:sub>
-              </m:sSub>
-              <m:r>
-                <w:rPr>
-                  <w:rFonts w:ascii="Cambria Math" w:hAnsi="Cambria Math"/>
-                  <w:lang w:val="en-US"/>
-                </w:rPr>
-                <m:t>,</m:t>
-              </m:r>
-              <m:sSub>
-                <m:sSubPr>
-                  <m:ctrlPr>
-                    <w:rPr>
-                      <w:rFonts w:ascii="Cambria Math" w:hAnsi="Cambria Math"/>
-                      <w:i/>
-                      <w:lang w:val="en-US"/>
-                    </w:rPr>
-                  </m:ctrlPr>
-                </m:sSubPr>
-                <m:e>
-                  <m:r>
-                    <w:rPr>
-                      <w:rFonts w:ascii="Cambria Math" w:hAnsi="Cambria Math"/>
-                      <w:lang w:val="en-US"/>
-                    </w:rPr>
-                    <m:t>s</m:t>
-                  </m:r>
-                </m:e>
-                <m:sub>
-                  <m:r>
-                    <w:rPr>
-                      <w:rFonts w:ascii="Cambria Math" w:hAnsi="Cambria Math"/>
-                      <w:lang w:val="en-US"/>
-                    </w:rPr>
-                    <m:t>t+1</m:t>
-                  </m:r>
-                </m:sub>
-              </m:sSub>
-            </m:e>
-          </m:d>
-          <m:r>
-            <w:rPr>
-              <w:rFonts w:ascii="Cambria Math" w:hAnsi="Cambria Math"/>
-              <w:lang w:val="en-US"/>
-            </w:rPr>
-            <m:t>+</m:t>
-          </m:r>
-          <m:sSup>
-            <m:sSupPr>
-              <m:ctrlPr>
-                <w:rPr>
-                  <w:rFonts w:ascii="Cambria Math" w:hAnsi="Cambria Math"/>
-                  <w:i/>
-                  <w:lang w:val="en-US"/>
-                </w:rPr>
-              </m:ctrlPr>
-            </m:sSupPr>
-            <m:e>
-              <m:r>
-                <w:rPr>
-                  <w:rFonts w:ascii="Cambria Math" w:hAnsi="Cambria Math"/>
-                  <w:lang w:val="en-US"/>
-                </w:rPr>
-                <m:t>δ</m:t>
-              </m:r>
-            </m:e>
-            <m:sup>
-              <m:r>
-                <w:rPr>
-                  <w:rFonts w:ascii="Cambria Math" w:hAnsi="Cambria Math"/>
-                  <w:lang w:val="en-US"/>
-                </w:rPr>
-                <m:t>2</m:t>
-              </m:r>
-            </m:sup>
-          </m:sSup>
-          <m:sSub>
-            <m:sSubPr>
-              <m:ctrlPr>
-                <w:rPr>
-                  <w:rFonts w:ascii="Cambria Math" w:hAnsi="Cambria Math"/>
-                  <w:lang w:val="en-US"/>
-                </w:rPr>
-              </m:ctrlPr>
-            </m:sSubPr>
-            <m:e>
-              <m:r>
-                <m:rPr>
-                  <m:sty m:val="p"/>
-                </m:rPr>
-                <w:rPr>
-                  <w:rFonts w:ascii="Cambria Math" w:hAnsi="Cambria Math"/>
-                  <w:lang w:val="en-US"/>
-                </w:rPr>
-                <m:t>argmax</m:t>
-              </m:r>
-            </m:e>
-            <m:sub>
-              <m:r>
-                <m:rPr>
-                  <m:sty m:val="p"/>
-                </m:rPr>
-                <w:rPr>
-                  <w:rFonts w:ascii="Cambria Math" w:hAnsi="Cambria Math"/>
-                  <w:lang w:val="en-US"/>
-                </w:rPr>
-                <m:t>p</m:t>
-              </m:r>
-            </m:sub>
-          </m:sSub>
-          <m:r>
-            <w:rPr>
-              <w:rFonts w:ascii="Cambria Math" w:hAnsi="Cambria Math"/>
-              <w:lang w:val="en-US"/>
-            </w:rPr>
-            <m:t>(</m:t>
-          </m:r>
-          <m:sSub>
-            <m:sSubPr>
-              <m:ctrlPr>
-                <w:rPr>
-                  <w:rFonts w:ascii="Cambria Math" w:hAnsi="Cambria Math"/>
-                  <w:i/>
-                  <w:lang w:val="en-US"/>
-                </w:rPr>
-              </m:ctrlPr>
-            </m:sSubPr>
-            <m:e>
-              <m:r>
-                <w:rPr>
-                  <w:rFonts w:ascii="Cambria Math" w:hAnsi="Cambria Math"/>
-                  <w:lang w:val="en-US"/>
-                </w:rPr>
-                <m:t>Q</m:t>
-              </m:r>
-            </m:e>
-            <m:sub>
-              <m:r>
-                <w:rPr>
-                  <w:rFonts w:ascii="Cambria Math" w:hAnsi="Cambria Math"/>
-                  <w:lang w:val="en-US"/>
-                </w:rPr>
-                <m:t>5</m:t>
-              </m:r>
-            </m:sub>
-          </m:sSub>
-          <m:d>
-            <m:dPr>
-              <m:ctrlPr>
-                <w:rPr>
-                  <w:rFonts w:ascii="Cambria Math" w:hAnsi="Cambria Math"/>
-                  <w:i/>
-                  <w:lang w:val="en-US"/>
-                </w:rPr>
-              </m:ctrlPr>
-            </m:dPr>
-            <m:e>
-              <m:r>
-                <w:rPr>
-                  <w:rFonts w:ascii="Cambria Math" w:hAnsi="Cambria Math"/>
-                  <w:lang w:val="en-US"/>
-                </w:rPr>
-                <m:t>p,</m:t>
-              </m:r>
-              <m:sSub>
-                <m:sSubPr>
-                  <m:ctrlPr>
-                    <w:rPr>
-                      <w:rFonts w:ascii="Cambria Math" w:hAnsi="Cambria Math"/>
-                      <w:i/>
-                      <w:lang w:val="en-US"/>
-                    </w:rPr>
-                  </m:ctrlPr>
-                </m:sSubPr>
-                <m:e>
-                  <m:r>
-                    <w:rPr>
-                      <w:rFonts w:ascii="Cambria Math" w:hAnsi="Cambria Math"/>
-                      <w:lang w:val="en-US"/>
-                    </w:rPr>
-                    <m:t>s</m:t>
-                  </m:r>
-                </m:e>
-                <m:sub>
-                  <m:r>
-                    <w:rPr>
-                      <w:rFonts w:ascii="Cambria Math" w:hAnsi="Cambria Math"/>
-                      <w:lang w:val="en-US"/>
-                    </w:rPr>
-                    <m:t>t+1</m:t>
-                  </m:r>
-                </m:sub>
-              </m:sSub>
-            </m:e>
-          </m:d>
-          <m:r>
-            <w:rPr>
-              <w:rFonts w:ascii="Cambria Math" w:hAnsi="Cambria Math"/>
-              <w:lang w:val="en-US"/>
-            </w:rPr>
-            <m:t>)</m:t>
-          </m:r>
-        </m:oMath>
-      </m:oMathPara>
-    </w:p>
-    <w:p>
-      <w:pPr>
-        <w:rPr>
-          <w:rFonts w:eastAsiaTheme="minorEastAsia"/>
-          <w:lang w:val="en-US"/>
-        </w:rPr>
-      </w:pPr>
-      <w:r>
-        <w:rPr>
-          <w:rFonts w:eastAsiaTheme="minorEastAsia"/>
-          <w:lang w:val="en-US"/>
-        </w:rPr>
-        <w:tab/>
-        <w:t xml:space="preserve">Else: </w:t>
-      </w:r>
-    </w:p>
-    <w:p>
-      <w:pPr>
-        <w:rPr>
-          <w:rFonts w:eastAsiaTheme="minorEastAsia"/>
-          <w:lang w:val="en-US"/>
-        </w:rPr>
-      </w:pPr>
-      <w:r>
-        <w:rPr>
-          <w:rFonts w:eastAsiaTheme="minorEastAsia"/>
-          <w:lang w:val="en-US"/>
-        </w:rPr>
-        <w:tab/>
-      </w:r>
-      <w:r>
-        <w:rPr>
-          <w:rFonts w:eastAsiaTheme="minorEastAsia"/>
-          <w:lang w:val="en-US"/>
-        </w:rPr>
-        <w:tab/>
-      </w:r>
-      <m:oMath>
-        <m:sSub>
-          <m:sSubPr>
-            <m:ctrlPr>
-              <w:rPr>
-                <w:rFonts w:ascii="Cambria Math" w:hAnsi="Cambria Math"/>
-                <w:i/>
-                <w:lang w:val="en-US"/>
-              </w:rPr>
-            </m:ctrlPr>
-          </m:sSubPr>
-          <m:e>
-            <m:r>
-              <w:rPr>
-                <w:rFonts w:ascii="Cambria Math" w:hAnsi="Cambria Math"/>
-                <w:lang w:val="en-US"/>
-              </w:rPr>
-              <m:t>Q</m:t>
-            </m:r>
-          </m:e>
-          <m:sub>
-            <m:r>
-              <w:rPr>
-                <w:rFonts w:ascii="Cambria Math" w:hAnsi="Cambria Math"/>
-                <w:lang w:val="en-US"/>
-              </w:rPr>
-              <m:t>last</m:t>
-            </m:r>
-          </m:sub>
-        </m:sSub>
-        <m:d>
-          <m:dPr>
-            <m:ctrlPr>
-              <w:rPr>
-                <w:rFonts w:ascii="Cambria Math" w:hAnsi="Cambria Math"/>
-                <w:i/>
-                <w:lang w:val="en-US"/>
-              </w:rPr>
-            </m:ctrlPr>
-          </m:dPr>
-          <m:e>
-            <m:sSub>
-              <m:sSubPr>
-                <m:ctrlPr>
-                  <w:rPr>
-                    <w:rFonts w:ascii="Cambria Math" w:hAnsi="Cambria Math"/>
-                    <w:i/>
-                    <w:lang w:val="en-US"/>
-                  </w:rPr>
-                </m:ctrlPr>
-              </m:sSubPr>
-              <m:e>
-                <m:r>
-                  <w:rPr>
-                    <w:rFonts w:ascii="Cambria Math" w:hAnsi="Cambria Math"/>
-                    <w:lang w:val="en-US"/>
-                  </w:rPr>
-                  <m:t>p</m:t>
-                </m:r>
-              </m:e>
-              <m:sub>
-                <m:r>
-                  <w:rPr>
-                    <w:rFonts w:ascii="Cambria Math" w:hAnsi="Cambria Math"/>
-                    <w:lang w:val="en-US"/>
-                  </w:rPr>
-                  <m:t>it</m:t>
-                </m:r>
-              </m:sub>
-            </m:sSub>
-            <m:r>
-              <w:rPr>
-                <w:rFonts w:ascii="Cambria Math" w:hAnsi="Cambria Math"/>
-                <w:lang w:val="en-US"/>
-              </w:rPr>
-              <m:t xml:space="preserve">, </m:t>
-            </m:r>
-            <m:sSub>
-              <m:sSubPr>
-                <m:ctrlPr>
-                  <w:rPr>
-                    <w:rFonts w:ascii="Cambria Math" w:hAnsi="Cambria Math"/>
-                    <w:i/>
-                    <w:lang w:val="en-US"/>
-                  </w:rPr>
-                </m:ctrlPr>
-              </m:sSubPr>
-              <m:e>
-                <m:r>
-                  <w:rPr>
-                    <w:rFonts w:ascii="Cambria Math" w:hAnsi="Cambria Math"/>
-                    <w:lang w:val="en-US"/>
-                  </w:rPr>
-                  <m:t>s</m:t>
-                </m:r>
-              </m:e>
-              <m:sub>
-                <m:r>
-                  <w:rPr>
-                    <w:rFonts w:ascii="Cambria Math" w:hAnsi="Cambria Math"/>
-                    <w:lang w:val="en-US"/>
-                  </w:rPr>
-                  <m:t>t</m:t>
-                </m:r>
-              </m:sub>
-            </m:sSub>
-          </m:e>
-        </m:d>
-        <m:r>
-          <w:rPr>
-            <w:rFonts w:ascii="Cambria Math" w:hAnsi="Cambria Math"/>
-            <w:lang w:val="en-US"/>
-          </w:rPr>
-          <m:t>=</m:t>
-        </m:r>
-        <m:d>
-          <m:dPr>
-            <m:ctrlPr>
-              <w:rPr>
-                <w:rFonts w:ascii="Cambria Math" w:hAnsi="Cambria Math"/>
-                <w:i/>
-                <w:lang w:val="en-US"/>
-              </w:rPr>
-            </m:ctrlPr>
-          </m:dPr>
-          <m:e>
-            <m:r>
-              <w:rPr>
-                <w:rFonts w:ascii="Cambria Math" w:hAnsi="Cambria Math"/>
-                <w:lang w:val="en-US"/>
-              </w:rPr>
               <m:t>1-α</m:t>
             </m:r>
           </m:e>
@@ -1948,7 +947,7 @@
                 <w:rFonts w:ascii="Cambria Math" w:hAnsi="Cambria Math"/>
                 <w:lang w:val="en-US"/>
               </w:rPr>
-              <m:t>last</m:t>
+              <m:t>combi</m:t>
             </m:r>
           </m:sub>
         </m:sSub>
@@ -2332,7 +1331,7 @@
                 <w:rFonts w:ascii="Cambria Math" w:hAnsi="Cambria Math"/>
                 <w:lang w:val="en-US"/>
               </w:rPr>
-              <m:t>last</m:t>
+              <m:t>combi</m:t>
             </m:r>
           </m:sub>
         </m:sSub>
@@ -2401,6 +1400,21 @@
           <w:lang w:val="en-US"/>
         </w:rPr>
       </w:pPr>
+      <w:r>
+        <w:rPr>
+          <w:rFonts w:eastAsiaTheme="minorEastAsia"/>
+          <w:lang w:val="en-US"/>
+        </w:rPr>
+        <w:tab/>
+      </w:r>
+    </w:p>
+    <w:p>
+      <w:pPr>
+        <w:rPr>
+          <w:rFonts w:eastAsiaTheme="minorEastAsia"/>
+          <w:lang w:val="en-US"/>
+        </w:rPr>
+      </w:pPr>
     </w:p>
     <w:p>
       <w:pPr>
@@ -2531,7 +1545,13 @@
         <w:rPr>
           <w:lang w:val="en-US"/>
         </w:rPr>
-        <w:t xml:space="preserve"> = 4</w:t>
+        <w:t xml:space="preserve"> = </w:t>
+      </w:r>
+      <w:r>
+        <w:rPr>
+          <w:lang w:val="en-US"/>
+        </w:rPr>
+        <w:t>2</w:t>
       </w:r>
     </w:p>
     <w:p>
@@ -2558,159 +1578,28 @@
         <w:rPr>
           <w:lang w:val="en-US"/>
         </w:rPr>
-        <w:t xml:space="preserve"> = 5</w:t>
-      </w:r>
-    </w:p>
-    <w:p>
-      <w:pPr>
-        <w:rPr>
-          <w:lang w:val="en-US"/>
-        </w:rPr>
-      </w:pPr>
-      <w:r>
-        <w:rPr>
-          <w:lang w:val="en-US"/>
-        </w:rPr>
-        <w:tab/>
-      </w:r>
-      <w:r>
-        <w:rPr>
-          <w:lang w:val="en-US"/>
-        </w:rPr>
-        <w:t xml:space="preserve">current interval: </w:t>
-      </w:r>
-      <w:r>
-        <w:rPr>
-          <w:lang w:val="en-US"/>
-        </w:rPr>
-        <w:t>w_</w:t>
-      </w:r>
-      <w:r>
-        <w:rPr>
-          <w:lang w:val="en-US"/>
-        </w:rPr>
-        <w:t>1</w:t>
-      </w:r>
-      <w:r>
-        <w:rPr>
-          <w:lang w:val="en-US"/>
-        </w:rPr>
-        <w:t xml:space="preserve"> = (</w:t>
-      </w:r>
-      <w:proofErr w:type="spellStart"/>
-      <w:r>
-        <w:rPr>
-          <w:lang w:val="en-US"/>
-        </w:rPr>
-        <w:t>next_interval</w:t>
-      </w:r>
-      <w:proofErr w:type="spellEnd"/>
-      <w:r>
-        <w:rPr>
-          <w:lang w:val="en-US"/>
-        </w:rPr>
-        <w:t xml:space="preserve"> </w:t>
-      </w:r>
-      <w:proofErr w:type="gramStart"/>
-      <w:r>
-        <w:rPr>
-          <w:lang w:val="en-US"/>
-        </w:rPr>
-        <w:t xml:space="preserve">- </w:t>
-      </w:r>
-      <w:r>
-        <w:rPr>
-          <w:lang w:val="en-US"/>
-        </w:rPr>
-        <w:t xml:space="preserve"> </w:t>
-      </w:r>
-      <w:r>
-        <w:rPr>
-          <w:lang w:val="en-US"/>
-        </w:rPr>
-        <w:t>(</w:t>
-      </w:r>
-      <w:proofErr w:type="gramEnd"/>
-      <w:r>
-        <w:rPr>
-          <w:lang w:val="en-US"/>
-        </w:rPr>
-        <w:t xml:space="preserve">t </w:t>
-      </w:r>
-      <w:r>
-        <w:rPr>
-          <w:lang w:val="en-US"/>
-        </w:rPr>
-        <w:t>/</w:t>
-      </w:r>
-      <w:r>
-        <w:rPr>
-          <w:lang w:val="en-US"/>
-        </w:rPr>
-        <w:t xml:space="preserve"> </w:t>
-      </w:r>
-      <w:proofErr w:type="spellStart"/>
-      <w:r>
-        <w:rPr>
-          <w:lang w:val="en-US"/>
-        </w:rPr>
-        <w:t>bin_size</w:t>
-      </w:r>
-      <w:proofErr w:type="spellEnd"/>
-      <w:r>
-        <w:rPr>
-          <w:lang w:val="en-US"/>
-        </w:rPr>
-        <w:t xml:space="preserve">) = </w:t>
-      </w:r>
-      <w:r>
-        <w:rPr>
-          <w:lang w:val="en-US"/>
-        </w:rPr>
-        <w:t>0.7</w:t>
-      </w:r>
-    </w:p>
-    <w:p>
-      <w:pPr>
-        <w:rPr>
-          <w:lang w:val="en-US"/>
-        </w:rPr>
-      </w:pPr>
-      <w:r>
-        <w:rPr>
-          <w:lang w:val="en-US"/>
-        </w:rPr>
-        <w:tab/>
-        <w:t>next interval: w_2 = 1-w_</w:t>
-      </w:r>
-      <w:r>
-        <w:rPr>
-          <w:lang w:val="en-US"/>
-        </w:rPr>
-        <w:t>1</w:t>
-      </w:r>
-    </w:p>
-    <w:p>
-      <w:pPr>
-        <w:rPr>
-          <w:lang w:val="en-US"/>
-        </w:rPr>
-      </w:pPr>
-      <w:r>
-        <w:rPr>
-          <w:lang w:val="en-US"/>
-        </w:rPr>
-        <w:tab/>
-        <w:t xml:space="preserve">if not in last </w:t>
-      </w:r>
-      <w:proofErr w:type="gramStart"/>
-      <w:r>
-        <w:rPr>
-          <w:lang w:val="en-US"/>
-        </w:rPr>
-        <w:t>bin :</w:t>
-      </w:r>
-      <w:proofErr w:type="gramEnd"/>
+        <w:t xml:space="preserve"> = </w:t>
+      </w:r>
+      <w:r>
+        <w:rPr>
+          <w:lang w:val="en-US"/>
+        </w:rPr>
+        <w:t>3</w:t>
+      </w:r>
+    </w:p>
+    <w:p>
+      <w:pPr>
+        <w:rPr>
+          <w:lang w:val="en-US"/>
+        </w:rPr>
+      </w:pPr>
+      <w:r>
+        <w:rPr>
+          <w:lang w:val="en-US"/>
+        </w:rPr>
+        <w:tab/>
+        <w:t>*** repeat weight calculation</w:t>
+      </w:r>
     </w:p>
     <w:p>
       <w:pPr>
@@ -3229,6 +2118,7 @@
           <w:rFonts w:eastAsiaTheme="minorEastAsia"/>
           <w:lang w:val="en-US"/>
         </w:rPr>
+        <w:lastRenderedPageBreak/>
         <w:tab/>
         <w:t>Opponent pick price</w:t>
       </w:r>

</xml_diff>